<commit_message>
Add descrição e problemas
</commit_message>
<xml_diff>
--- a/Documentação/Desc_init_A.C 29:08.docx
+++ b/Documentação/Desc_init_A.C 29:08.docx
@@ -32,7 +32,29 @@
           <w:sz w:val="28"/>
           <w:sz-cs w:val="28"/>
         </w:rPr>
-        <w:t xml:space="preserve">Software de Ticket para documentação</w:t>
+        <w:t xml:space="preserve">Projeto: Software de CRM (Customer Relationship Management) ou gestão de relacionamento com o cliente. </w:t>
+      </w:r>
+    </w:p>
+    <w:p>
+      <w:pPr/>
+      <w:r>
+        <w:rPr>
+          <w:rFonts w:ascii="Helvetica" w:hAnsi="Helvetica" w:cs="Helvetica"/>
+          <w:sz w:val="28"/>
+          <w:sz-cs w:val="28"/>
+        </w:rPr>
+        <w:t xml:space="preserve"/>
+      </w:r>
+    </w:p>
+    <w:p>
+      <w:pPr/>
+      <w:r>
+        <w:rPr>
+          <w:rFonts w:ascii="Helvetica" w:hAnsi="Helvetica" w:cs="Helvetica"/>
+          <w:sz w:val="28"/>
+          <w:sz-cs w:val="28"/>
+        </w:rPr>
+        <w:t xml:space="preserve">Software de gestão da informação e Comunicação empresarial</w:t>
       </w:r>
     </w:p>
     <w:p>
@@ -166,6 +188,34 @@
           <w:sz w:val="28"/>
           <w:sz-cs w:val="28"/>
         </w:rPr>
+        <w:t xml:space="preserve"/>
+        <w:tab/>
+        <w:t xml:space="preserve">Sistema Lento</w:t>
+      </w:r>
+    </w:p>
+    <w:p>
+      <w:pPr/>
+      <w:r>
+        <w:rPr>
+          <w:rFonts w:ascii="Helvetica" w:hAnsi="Helvetica" w:cs="Helvetica"/>
+          <w:sz w:val="28"/>
+          <w:sz-cs w:val="28"/>
+        </w:rPr>
+        <w:t xml:space="preserve"/>
+        <w:tab/>
+        <w:t xml:space="preserve">Não customizável</w:t>
+      </w:r>
+    </w:p>
+    <w:p>
+      <w:pPr/>
+      <w:r>
+        <w:rPr>
+          <w:rFonts w:ascii="Helvetica" w:hAnsi="Helvetica" w:cs="Helvetica"/>
+          <w:sz w:val="28"/>
+          <w:sz-cs w:val="28"/>
+        </w:rPr>
+        <w:t xml:space="preserve"/>
+        <w:tab/>
         <w:t xml:space="preserve"/>
         <w:tab/>
         <w:t xml:space="preserve"/>

</xml_diff>

<commit_message>
Doc - Add descrição e problemas
</commit_message>
<xml_diff>
--- a/Documentação/Desc_init_A.C 29:08.docx
+++ b/Documentação/Desc_init_A.C 29:08.docx
@@ -32,7 +32,29 @@
           <w:sz w:val="28"/>
           <w:sz-cs w:val="28"/>
         </w:rPr>
-        <w:t xml:space="preserve">Software de Ticket para documentação</w:t>
+        <w:t xml:space="preserve">Projeto: Software de CRM (Customer Relationship Management) ou gestão de relacionamento com o cliente. </w:t>
+      </w:r>
+    </w:p>
+    <w:p>
+      <w:pPr/>
+      <w:r>
+        <w:rPr>
+          <w:rFonts w:ascii="Helvetica" w:hAnsi="Helvetica" w:cs="Helvetica"/>
+          <w:sz w:val="28"/>
+          <w:sz-cs w:val="28"/>
+        </w:rPr>
+        <w:t xml:space="preserve"/>
+      </w:r>
+    </w:p>
+    <w:p>
+      <w:pPr/>
+      <w:r>
+        <w:rPr>
+          <w:rFonts w:ascii="Helvetica" w:hAnsi="Helvetica" w:cs="Helvetica"/>
+          <w:sz w:val="28"/>
+          <w:sz-cs w:val="28"/>
+        </w:rPr>
+        <w:t xml:space="preserve">Software de gestão da informação e Comunicação empresarial</w:t>
       </w:r>
     </w:p>
     <w:p>
@@ -166,6 +188,34 @@
           <w:sz w:val="28"/>
           <w:sz-cs w:val="28"/>
         </w:rPr>
+        <w:t xml:space="preserve"/>
+        <w:tab/>
+        <w:t xml:space="preserve">Sistema Lento</w:t>
+      </w:r>
+    </w:p>
+    <w:p>
+      <w:pPr/>
+      <w:r>
+        <w:rPr>
+          <w:rFonts w:ascii="Helvetica" w:hAnsi="Helvetica" w:cs="Helvetica"/>
+          <w:sz w:val="28"/>
+          <w:sz-cs w:val="28"/>
+        </w:rPr>
+        <w:t xml:space="preserve"/>
+        <w:tab/>
+        <w:t xml:space="preserve">Não customizável</w:t>
+      </w:r>
+    </w:p>
+    <w:p>
+      <w:pPr/>
+      <w:r>
+        <w:rPr>
+          <w:rFonts w:ascii="Helvetica" w:hAnsi="Helvetica" w:cs="Helvetica"/>
+          <w:sz w:val="28"/>
+          <w:sz-cs w:val="28"/>
+        </w:rPr>
+        <w:t xml:space="preserve"/>
+        <w:tab/>
         <w:t xml:space="preserve"/>
         <w:tab/>
         <w:t xml:space="preserve"/>

</xml_diff>

<commit_message>
Doc - add soluções
</commit_message>
<xml_diff>
--- a/Documentação/Desc_init_A.C 29:08.docx
+++ b/Documentação/Desc_init_A.C 29:08.docx
@@ -216,6 +216,52 @@
         </w:rPr>
         <w:t xml:space="preserve"/>
         <w:tab/>
+        <w:t xml:space="preserve"/>
+      </w:r>
+    </w:p>
+    <w:p>
+      <w:pPr/>
+      <w:r>
+        <w:rPr>
+          <w:rFonts w:ascii="Helvetica" w:hAnsi="Helvetica" w:cs="Helvetica"/>
+          <w:sz w:val="28"/>
+          <w:sz-cs w:val="28"/>
+        </w:rPr>
+        <w:t xml:space="preserve"/>
+      </w:r>
+    </w:p>
+    <w:p>
+      <w:pPr/>
+      <w:r>
+        <w:rPr>
+          <w:rFonts w:ascii="Helvetica" w:hAnsi="Helvetica" w:cs="Helvetica"/>
+          <w:sz w:val="28"/>
+          <w:sz-cs w:val="28"/>
+        </w:rPr>
+        <w:t xml:space="preserve">Soluções</w:t>
+      </w:r>
+    </w:p>
+    <w:p>
+      <w:pPr/>
+      <w:r>
+        <w:rPr>
+          <w:rFonts w:ascii="Helvetica" w:hAnsi="Helvetica" w:cs="Helvetica"/>
+          <w:sz w:val="28"/>
+          <w:sz-cs w:val="28"/>
+        </w:rPr>
+        <w:t xml:space="preserve"/>
+        <w:tab/>
+        <w:t xml:space="preserve">Interface gráfica que contém somente os recursos necessários para cada tipo de usuário, sendo possível adicionar recursos quando houver a necessidade de uso.</w:t>
+      </w:r>
+    </w:p>
+    <w:p>
+      <w:pPr/>
+      <w:r>
+        <w:rPr>
+          <w:rFonts w:ascii="Helvetica" w:hAnsi="Helvetica" w:cs="Helvetica"/>
+          <w:sz w:val="28"/>
+          <w:sz-cs w:val="28"/>
+        </w:rPr>
         <w:t xml:space="preserve"/>
         <w:tab/>
         <w:t xml:space="preserve"/>

</xml_diff>

<commit_message>
Doc - add mais problemas
possíveis problemas numa aplicação CRM
</commit_message>
<xml_diff>
--- a/Documentação/Desc_init_A.C 29:08.docx
+++ b/Documentação/Desc_init_A.C 29:08.docx
@@ -204,6 +204,71 @@
         <w:t xml:space="preserve"/>
         <w:tab/>
         <w:t xml:space="preserve">Não customizável</w:t>
+      </w:r>
+    </w:p>
+    <w:p>
+      <w:pPr/>
+      <w:r>
+        <w:rPr>
+          <w:rFonts w:ascii="Helvetica" w:hAnsi="Helvetica" w:cs="Helvetica"/>
+          <w:sz w:val="28"/>
+          <w:sz-cs w:val="28"/>
+        </w:rPr>
+        <w:t xml:space="preserve"/>
+        <w:tab/>
+        <w:t xml:space="preserve">Usuários com permissões de utilização de acesso arbitrárias às suas reais funções</w:t>
+      </w:r>
+    </w:p>
+    <w:p>
+      <w:pPr/>
+      <w:r>
+        <w:rPr>
+          <w:rFonts w:ascii="Helvetica" w:hAnsi="Helvetica" w:cs="Helvetica"/>
+          <w:sz w:val="28"/>
+          <w:sz-cs w:val="28"/>
+        </w:rPr>
+        <w:t xml:space="preserve"/>
+        <w:tab/>
+        <w:t xml:space="preserve">Falha em salvar conteúdo das chamadas</w:t>
+      </w:r>
+    </w:p>
+    <w:p>
+      <w:pPr/>
+      <w:r>
+        <w:rPr>
+          <w:rFonts w:ascii="Helvetica" w:hAnsi="Helvetica" w:cs="Helvetica"/>
+          <w:sz w:val="28"/>
+          <w:sz-cs w:val="28"/>
+        </w:rPr>
+        <w:t xml:space="preserve"/>
+        <w:tab/>
+        <w:t xml:space="preserve">Falta de aviso em quebra de SLA</w:t>
+      </w:r>
+    </w:p>
+    <w:p>
+      <w:pPr/>
+      <w:r>
+        <w:rPr>
+          <w:rFonts w:ascii="Helvetica" w:hAnsi="Helvetica" w:cs="Helvetica"/>
+          <w:sz w:val="28"/>
+          <w:sz-cs w:val="28"/>
+        </w:rPr>
+        <w:t xml:space="preserve"/>
+        <w:tab/>
+        <w:t xml:space="preserve">Falta de aviso de nova chamada</w:t>
+      </w:r>
+    </w:p>
+    <w:p>
+      <w:pPr/>
+      <w:r>
+        <w:rPr>
+          <w:rFonts w:ascii="Helvetica" w:hAnsi="Helvetica" w:cs="Helvetica"/>
+          <w:sz w:val="28"/>
+          <w:sz-cs w:val="28"/>
+        </w:rPr>
+        <w:t xml:space="preserve"/>
+        <w:tab/>
+        <w:t xml:space="preserve">Controle de tickets com SLA estourado ou para estourar</w:t>
       </w:r>
     </w:p>
     <w:p>

</xml_diff>

<commit_message>
Doc - add novas soluções
</commit_message>
<xml_diff>
--- a/Documentação/Desc_init_A.C 29:08.docx
+++ b/Documentação/Desc_init_A.C 29:08.docx
@@ -316,20 +316,57 @@
         </w:rPr>
         <w:t xml:space="preserve"/>
         <w:tab/>
-        <w:t xml:space="preserve">Interface gráfica que contém somente os recursos necessários para cada tipo de usuário, sendo possível adicionar recursos quando houver a necessidade de uso.</w:t>
-      </w:r>
-    </w:p>
-    <w:p>
-      <w:pPr/>
-      <w:r>
-        <w:rPr>
-          <w:rFonts w:ascii="Helvetica" w:hAnsi="Helvetica" w:cs="Helvetica"/>
-          <w:sz w:val="28"/>
-          <w:sz-cs w:val="28"/>
-        </w:rPr>
-        <w:t xml:space="preserve"/>
-        <w:tab/>
-        <w:t xml:space="preserve"/>
+        <w:t xml:space="preserve">Interface gráfica que contém somente os recursos necessários para cada tipo de usuário, sendo possível adicionar recursos quando houver a necessidade de uso;</w:t>
+      </w:r>
+    </w:p>
+    <w:p>
+      <w:pPr/>
+      <w:r>
+        <w:rPr>
+          <w:rFonts w:ascii="Helvetica" w:hAnsi="Helvetica" w:cs="Helvetica"/>
+          <w:sz w:val="28"/>
+          <w:sz-cs w:val="28"/>
+        </w:rPr>
+        <w:t xml:space="preserve"/>
+      </w:r>
+    </w:p>
+    <w:p>
+      <w:pPr/>
+      <w:r>
+        <w:rPr>
+          <w:rFonts w:ascii="Helvetica" w:hAnsi="Helvetica" w:cs="Helvetica"/>
+          <w:sz w:val="28"/>
+          <w:sz-cs w:val="28"/>
+        </w:rPr>
+        <w:t xml:space="preserve"/>
+        <w:tab/>
+        <w:t xml:space="preserve">Adicionar avisos com mensagens claras sobre os processos que estão ocorrendo na aplicação;</w:t>
+      </w:r>
+    </w:p>
+    <w:p>
+      <w:pPr/>
+      <w:r>
+        <w:rPr>
+          <w:rFonts w:ascii="Helvetica" w:hAnsi="Helvetica" w:cs="Helvetica"/>
+          <w:sz w:val="28"/>
+          <w:sz-cs w:val="28"/>
+        </w:rPr>
+        <w:t xml:space="preserve"/>
+        <w:tab/>
+        <w:t xml:space="preserve"/>
+      </w:r>
+    </w:p>
+    <w:p>
+      <w:pPr/>
+      <w:r>
+        <w:rPr>
+          <w:rFonts w:ascii="Helvetica" w:hAnsi="Helvetica" w:cs="Helvetica"/>
+          <w:sz w:val="28"/>
+          <w:sz-cs w:val="28"/>
+        </w:rPr>
+        <w:t xml:space="preserve"/>
+        <w:tab/>
+        <w:t xml:space="preserve">Melhorar controle de abertura de chamadas na parte de suporte ao usuário.</w:t>
       </w:r>
     </w:p>
     <w:sectPr>

</xml_diff>